<commit_message>
Arreglo del capitulo 3
</commit_message>
<xml_diff>
--- a/capitulo 3/Capitulo 3.docx
+++ b/capitulo 3/Capitulo 3.docx
@@ -130,21 +130,6 @@
           <w:rFonts w:ascii="Arial" w:hAnsi="Arial" w:cs="Arial"/>
         </w:rPr>
       </w:pPr>
-      <w:r>
-        <w:rPr>
-          <w:rFonts w:ascii="Arial" w:hAnsi="Arial" w:cs="Arial"/>
-        </w:rPr>
-        <w:t>.</w:t>
-      </w:r>
-    </w:p>
-    <w:p>
-      <w:pPr>
-        <w:spacing w:line="360" w:lineRule="auto"/>
-        <w:jc w:val="both"/>
-        <w:rPr>
-          <w:rFonts w:ascii="Arial" w:hAnsi="Arial" w:cs="Arial"/>
-        </w:rPr>
-      </w:pPr>
     </w:p>
     <w:p>
       <w:pPr>
@@ -276,19 +261,19 @@
         <w:rPr>
           <w:rFonts w:ascii="Arial" w:hAnsi="Arial" w:cs="Arial"/>
         </w:rPr>
+        <w:t>Según la misma autora, la investigación proyectiva propone soluciones a una situación determinada a partir de un proceso de indagación. Implica explorar, describir, explicar</w:t>
+      </w:r>
+      <w:r>
+        <w:rPr>
+          <w:rFonts w:ascii="Arial" w:hAnsi="Arial" w:cs="Arial"/>
+        </w:rPr>
+        <w:t xml:space="preserve"> </w:t>
+      </w:r>
+      <w:r>
+        <w:rPr>
+          <w:rFonts w:ascii="Arial" w:hAnsi="Arial" w:cs="Arial"/>
+        </w:rPr>
         <w:lastRenderedPageBreak/>
-        <w:t>Según la misma autora, la investigación proyectiva propone soluciones a una situación determinada a partir de un proceso de indagación. Implica explorar, describir, explicar</w:t>
-      </w:r>
-      <w:r>
-        <w:rPr>
-          <w:rFonts w:ascii="Arial" w:hAnsi="Arial" w:cs="Arial"/>
-        </w:rPr>
-        <w:t xml:space="preserve"> </w:t>
-      </w:r>
-      <w:r>
-        <w:rPr>
-          <w:rFonts w:ascii="Arial" w:hAnsi="Arial" w:cs="Arial"/>
-        </w:rPr>
         <w:t xml:space="preserve">y proponer alternativas de cambio, mas no necesariamente ejecutar la propuesta. Así mismo, </w:t>
       </w:r>
       <w:proofErr w:type="spellStart"/>
@@ -330,72 +315,119 @@
           <w:rFonts w:ascii="Arial" w:hAnsi="Arial" w:cs="Arial"/>
         </w:rPr>
       </w:pPr>
-      <w:r>
-        <w:rPr>
-          <w:rFonts w:ascii="Arial" w:hAnsi="Arial" w:cs="Arial"/>
-        </w:rPr>
-        <w:t>Tal es el caso de este estudio, que se basa en desarrollar una metodología para la identificación y caracterización de intervalos fracturados en lo</w:t>
-      </w:r>
-      <w:r>
-        <w:rPr>
-          <w:rFonts w:ascii="Arial" w:hAnsi="Arial" w:cs="Arial"/>
-        </w:rPr>
-        <w:t xml:space="preserve">s yacimientos </w:t>
-      </w:r>
-      <w:proofErr w:type="spellStart"/>
-      <w:r>
-        <w:rPr>
-          <w:rFonts w:ascii="Arial" w:hAnsi="Arial" w:cs="Arial"/>
-        </w:rPr>
-        <w:t>carbonáticos</w:t>
-      </w:r>
-      <w:proofErr w:type="spellEnd"/>
-      <w:r>
-        <w:rPr>
-          <w:rFonts w:ascii="Arial" w:hAnsi="Arial" w:cs="Arial"/>
-        </w:rPr>
-        <w:t xml:space="preserve"> del G</w:t>
-      </w:r>
-      <w:r>
-        <w:rPr>
-          <w:rFonts w:ascii="Arial" w:hAnsi="Arial" w:cs="Arial"/>
-        </w:rPr>
-        <w:t xml:space="preserve">rupo Cogollo de los campos </w:t>
-      </w:r>
-      <w:proofErr w:type="spellStart"/>
-      <w:r>
-        <w:rPr>
-          <w:rFonts w:ascii="Arial" w:hAnsi="Arial" w:cs="Arial"/>
-        </w:rPr>
-        <w:t>Alpuf</w:t>
-      </w:r>
-      <w:proofErr w:type="spellEnd"/>
-      <w:r>
-        <w:rPr>
-          <w:rFonts w:ascii="Arial" w:hAnsi="Arial" w:cs="Arial"/>
-        </w:rPr>
-        <w:t xml:space="preserve"> y Alturitas, lo que permitirá definir las zonas de mayor </w:t>
-      </w:r>
-      <w:proofErr w:type="spellStart"/>
-      <w:r>
-        <w:rPr>
-          <w:rFonts w:ascii="Arial" w:hAnsi="Arial" w:cs="Arial"/>
-        </w:rPr>
-        <w:t>prospectividad</w:t>
-      </w:r>
-      <w:proofErr w:type="spellEnd"/>
-      <w:r>
-        <w:rPr>
-          <w:rFonts w:ascii="Arial" w:hAnsi="Arial" w:cs="Arial"/>
-        </w:rPr>
-        <w:t xml:space="preserve"> dentro de las F</w:t>
-      </w:r>
-      <w:r>
-        <w:rPr>
-          <w:rFonts w:ascii="Arial" w:hAnsi="Arial" w:cs="Arial"/>
-        </w:rPr>
-        <w:t xml:space="preserve">ormaciones estudiadas y de esta manera emitir las recomendaciones pertinentes para futuras propuestas de perforación y/o rehabilitación, sustentadas en los análisis realizados a lo largo de la investigación. </w:t>
-      </w:r>
+    </w:p>
+    <w:p>
+      <w:pPr>
+        <w:autoSpaceDE w:val="0"/>
+        <w:autoSpaceDN w:val="0"/>
+        <w:adjustRightInd w:val="0"/>
+        <w:spacing w:after="0" w:line="360" w:lineRule="auto"/>
+        <w:jc w:val="both"/>
+        <w:rPr>
+          <w:rFonts w:ascii="Arial" w:hAnsi="Arial" w:cs="Arial"/>
+          <w:sz w:val="24"/>
+          <w:szCs w:val="24"/>
+        </w:rPr>
+      </w:pPr>
+      <w:r>
+        <w:rPr>
+          <w:rFonts w:ascii="Arial" w:hAnsi="Arial" w:cs="Arial"/>
+        </w:rPr>
+        <w:t>Tal es el caso de este estudio, que se basa en desarrollar una metodología para el</w:t>
+      </w:r>
+      <w:r>
+        <w:rPr>
+          <w:rFonts w:ascii="Arial" w:hAnsi="Arial" w:cs="Arial"/>
+        </w:rPr>
+        <w:t xml:space="preserve"> </w:t>
+      </w:r>
+      <w:r>
+        <w:rPr>
+          <w:rFonts w:ascii="Arial" w:hAnsi="Arial" w:cs="Arial"/>
+          <w:bCs/>
+        </w:rPr>
+        <w:t>d</w:t>
+      </w:r>
+      <w:r>
+        <w:rPr>
+          <w:rFonts w:ascii="Arial" w:hAnsi="Arial" w:cs="Arial"/>
+          <w:bCs/>
+        </w:rPr>
+        <w:t>esarrollo conceptual de un modelo computacional para la integración de datos que permita optimizar el monitoreo y análisis de pozos con sistema de levantamiento por bombeo mecánico del campo Lagunillas Tierra</w:t>
+      </w:r>
+      <w:r>
+        <w:rPr>
+          <w:rFonts w:ascii="Arial" w:hAnsi="Arial" w:cs="Arial"/>
+          <w:sz w:val="24"/>
+          <w:szCs w:val="24"/>
+        </w:rPr>
+        <w:t xml:space="preserve"> </w:t>
+      </w:r>
+      <w:r>
+        <w:rPr>
+          <w:rFonts w:ascii="Arial" w:hAnsi="Arial" w:cs="Arial"/>
+          <w:sz w:val="24"/>
+          <w:szCs w:val="24"/>
+        </w:rPr>
+        <w:t>lo que permitirá una mayor eficiencia, además del ahorro de tiempo y monetario en los trabajos propuestos en dicho campo.</w:t>
+      </w:r>
+    </w:p>
+    <w:p>
+      <w:pPr>
+        <w:autoSpaceDE w:val="0"/>
+        <w:autoSpaceDN w:val="0"/>
+        <w:adjustRightInd w:val="0"/>
+        <w:spacing w:after="0" w:line="360" w:lineRule="auto"/>
+        <w:jc w:val="both"/>
+        <w:rPr>
+          <w:rFonts w:ascii="Arial" w:hAnsi="Arial" w:cs="Arial"/>
+          <w:sz w:val="24"/>
+          <w:szCs w:val="24"/>
+        </w:rPr>
+      </w:pPr>
+    </w:p>
+    <w:p>
+      <w:pPr>
+        <w:pStyle w:val="indice1"/>
+        <w:numPr>
+          <w:ilvl w:val="1"/>
+          <w:numId w:val="23"/>
+        </w:numPr>
+        <w:tabs>
+          <w:tab w:val="clear" w:pos="720"/>
+          <w:tab w:val="num" w:pos="540"/>
+        </w:tabs>
+        <w:spacing w:before="0" w:after="0"/>
+        <w:jc w:val="both"/>
+        <w:rPr>
+          <w:rFonts w:cs="Arial"/>
+          <w:i w:val="0"/>
+        </w:rPr>
+      </w:pPr>
+      <w:bookmarkStart w:id="2" w:name="_Toc414560099"/>
+      <w:bookmarkStart w:id="3" w:name="_Toc425321188"/>
+      <w:bookmarkStart w:id="4" w:name="_GoBack"/>
+      <w:bookmarkEnd w:id="4"/>
+      <w:r>
+        <w:rPr>
+          <w:rFonts w:cs="Arial"/>
+          <w:i w:val="0"/>
+        </w:rPr>
+        <w:t>Diseño de la investigación.</w:t>
+      </w:r>
+      <w:bookmarkEnd w:id="2"/>
+      <w:bookmarkEnd w:id="3"/>
+    </w:p>
+    <w:p>
+      <w:pPr>
+        <w:pStyle w:val="indice1"/>
+        <w:spacing w:before="0" w:after="0"/>
+        <w:jc w:val="both"/>
+        <w:rPr>
+          <w:rFonts w:cs="Arial"/>
+          <w:i w:val="0"/>
+        </w:rPr>
+      </w:pPr>
     </w:p>
     <w:p>
       <w:pPr>
@@ -406,50 +438,38 @@
         <w:jc w:val="both"/>
         <w:rPr>
           <w:rFonts w:ascii="Arial" w:hAnsi="Arial" w:cs="Arial"/>
-          <w:color w:val="010101"/>
-        </w:rPr>
-      </w:pPr>
-    </w:p>
-    <w:p>
-      <w:pPr>
-        <w:pStyle w:val="indice1"/>
-        <w:numPr>
-          <w:ilvl w:val="1"/>
-          <w:numId w:val="23"/>
-        </w:numPr>
-        <w:tabs>
-          <w:tab w:val="clear" w:pos="720"/>
-          <w:tab w:val="num" w:pos="540"/>
-        </w:tabs>
-        <w:spacing w:before="0" w:after="0"/>
-        <w:jc w:val="both"/>
-        <w:rPr>
-          <w:rFonts w:cs="Arial"/>
-          <w:i w:val="0"/>
-        </w:rPr>
-      </w:pPr>
-      <w:bookmarkStart w:id="2" w:name="_Toc414560099"/>
-      <w:bookmarkStart w:id="3" w:name="_Toc425321188"/>
-      <w:r>
-        <w:rPr>
-          <w:rFonts w:cs="Arial"/>
-          <w:i w:val="0"/>
-        </w:rPr>
-        <w:t>Diseño de la investigación.</w:t>
-      </w:r>
-      <w:bookmarkEnd w:id="2"/>
-      <w:bookmarkEnd w:id="3"/>
-    </w:p>
-    <w:p>
-      <w:pPr>
-        <w:pStyle w:val="indice1"/>
-        <w:spacing w:before="0" w:after="0"/>
-        <w:jc w:val="both"/>
-        <w:rPr>
-          <w:rFonts w:cs="Arial"/>
-          <w:i w:val="0"/>
-        </w:rPr>
-      </w:pPr>
+        </w:rPr>
+      </w:pPr>
+      <w:r>
+        <w:rPr>
+          <w:rFonts w:ascii="Arial" w:hAnsi="Arial" w:cs="Arial"/>
+          <w:bCs/>
+          <w:iCs/>
+        </w:rPr>
+        <w:t>Arias (2012) señala que e</w:t>
+      </w:r>
+      <w:r>
+        <w:rPr>
+          <w:rFonts w:ascii="Arial" w:hAnsi="Arial" w:cs="Arial"/>
+          <w:bCs/>
+          <w:iCs/>
+          <w:lang w:val="es-MX"/>
+        </w:rPr>
+        <w:t>l diseño de investigación</w:t>
+      </w:r>
+      <w:r>
+        <w:rPr>
+          <w:rFonts w:ascii="Arial" w:hAnsi="Arial" w:cs="Arial"/>
+          <w:lang w:val="es-MX"/>
+        </w:rPr>
+        <w:t xml:space="preserve"> es la estrategia general que adopta el investigador para responder al problema planteado. De la misma forma Hurtado (2015), establece que e</w:t>
+      </w:r>
+      <w:r>
+        <w:rPr>
+          <w:rFonts w:ascii="Arial" w:hAnsi="Arial" w:cs="Arial"/>
+        </w:rPr>
+        <w:t>l diseño se refiere a dónde y cuándo se recopila la información, así como la amplitud de la información a recopilar, de modo que se pueda dar respuesta a la pregunta de investigación de la forma más idónea posible.</w:t>
+      </w:r>
     </w:p>
     <w:p>
       <w:pPr>
@@ -462,36 +482,6 @@
           <w:rFonts w:ascii="Arial" w:hAnsi="Arial" w:cs="Arial"/>
         </w:rPr>
       </w:pPr>
-      <w:r>
-        <w:rPr>
-          <w:rFonts w:ascii="Arial" w:hAnsi="Arial" w:cs="Arial"/>
-          <w:bCs/>
-          <w:iCs/>
-        </w:rPr>
-        <w:t>Arias (2012) señala que e</w:t>
-      </w:r>
-      <w:r>
-        <w:rPr>
-          <w:rFonts w:ascii="Arial" w:hAnsi="Arial" w:cs="Arial"/>
-          <w:bCs/>
-          <w:iCs/>
-          <w:lang w:val="es-MX"/>
-        </w:rPr>
-        <w:t>l diseño de investigación</w:t>
-      </w:r>
-      <w:r>
-        <w:rPr>
-          <w:rFonts w:ascii="Arial" w:hAnsi="Arial" w:cs="Arial"/>
-          <w:lang w:val="es-MX"/>
-        </w:rPr>
-        <w:t xml:space="preserve"> es la estrategia general que adopta el investigador para responder al problema planteado. De la misma forma Hurtado (2015), establece que e</w:t>
-      </w:r>
-      <w:r>
-        <w:rPr>
-          <w:rFonts w:ascii="Arial" w:hAnsi="Arial" w:cs="Arial"/>
-        </w:rPr>
-        <w:t>l diseño se refiere a dónde y cuándo se recopila la información, así como la amplitud de la información a recopilar, de modo que se pueda dar respuesta a la pregunta de investigación de la forma más idónea posible.</w:t>
-      </w:r>
     </w:p>
     <w:p>
       <w:pPr>
@@ -504,6 +494,12 @@
           <w:rFonts w:ascii="Arial" w:hAnsi="Arial" w:cs="Arial"/>
         </w:rPr>
       </w:pPr>
+      <w:r>
+        <w:rPr>
+          <w:rFonts w:ascii="Arial" w:hAnsi="Arial" w:cs="Arial"/>
+        </w:rPr>
+        <w:t>El "dónde" del diseño alude a las fuentes: si son vivas, y la información se recoge en su ambiente natural, el diseño se denomina de campo (no experimental), pero si la información se recoge en un ambiente artificial o creado, se habla de diseño de laboratorio. Por el contrario, si las fuentes no son vivas, sino documentos o restos, el diseño es documental. También pueden utilizarse diseños de fuente mixta, los cuales abarcan tanto fuentes vivas como documentales.</w:t>
+      </w:r>
     </w:p>
     <w:p>
       <w:pPr>
@@ -516,12 +512,6 @@
           <w:rFonts w:ascii="Arial" w:hAnsi="Arial" w:cs="Arial"/>
         </w:rPr>
       </w:pPr>
-      <w:r>
-        <w:rPr>
-          <w:rFonts w:ascii="Arial" w:hAnsi="Arial" w:cs="Arial"/>
-        </w:rPr>
-        <w:t>El "dónde" del diseño alude a las fuentes: si son vivas, y la información se recoge en su ambiente natural, el diseño se denomina de campo (no experimental), pero si la información se recoge en un ambiente artificial o creado, se habla de diseño de laboratorio. Por el contrario, si las fuentes no son vivas, sino documentos o restos, el diseño es documental. También pueden utilizarse diseños de fuente mixta, los cuales abarcan tanto fuentes vivas como documentales.</w:t>
-      </w:r>
     </w:p>
     <w:p>
       <w:pPr>
@@ -534,6 +524,59 @@
           <w:rFonts w:ascii="Arial" w:hAnsi="Arial" w:cs="Arial"/>
         </w:rPr>
       </w:pPr>
+      <w:r>
+        <w:rPr>
+          <w:rFonts w:ascii="Arial" w:hAnsi="Arial" w:cs="Arial"/>
+        </w:rPr>
+        <w:t xml:space="preserve">En función de lo expuesto anteriormente, se define el diseño de la presente investigación como de fuente mixta, considerando que los datos provienen de mediciones hechas en la realidad en un momento determinado, también se cuenta con </w:t>
+      </w:r>
+      <w:r>
+        <w:rPr>
+          <w:rFonts w:ascii="Arial" w:hAnsi="Arial" w:cs="Arial"/>
+        </w:rPr>
+        <w:lastRenderedPageBreak/>
+        <w:t>la información de las condiciones en que estas fueron realizadas y</w:t>
+      </w:r>
+      <w:r>
+        <w:rPr>
+          <w:rFonts w:ascii="Arial" w:hAnsi="Arial" w:cs="Arial"/>
+          <w:lang w:val="es-VE"/>
+        </w:rPr>
+        <w:t xml:space="preserve"> que se desarrolla</w:t>
+      </w:r>
+      <w:r>
+        <w:rPr>
+          <w:rFonts w:ascii="Arial" w:hAnsi="Arial" w:cs="Arial"/>
+          <w:lang w:val="es-VE"/>
+        </w:rPr>
+        <w:t xml:space="preserve"> </w:t>
+      </w:r>
+      <w:r>
+        <w:rPr>
+          <w:rFonts w:ascii="Arial" w:hAnsi="Arial" w:cs="Arial"/>
+          <w:lang w:val="es-VE"/>
+        </w:rPr>
+        <w:t xml:space="preserve">sin manipular en forma deliberada ninguna variable. </w:t>
+      </w:r>
+      <w:r>
+        <w:rPr>
+          <w:rFonts w:ascii="Arial" w:hAnsi="Arial" w:cs="Arial"/>
+        </w:rPr>
+        <w:t xml:space="preserve">Así mismo, </w:t>
+      </w:r>
+      <w:r>
+        <w:rPr>
+          <w:rFonts w:ascii="Arial" w:hAnsi="Arial" w:cs="Arial"/>
+          <w:lang w:val="es-VE"/>
+        </w:rPr>
+        <w:t>se fundamenta en la revisión sistemática, rigurosa y profunda de material documental de cualquier clase,</w:t>
+      </w:r>
+      <w:r>
+        <w:rPr>
+          <w:rFonts w:ascii="Arial" w:hAnsi="Arial" w:cs="Arial"/>
+        </w:rPr>
+        <w:t xml:space="preserve"> porque gran parte de la información de campo como son perfiles, núcleos, análisis de agua de formación, historia de perforación y producción, entre otros, fueron recogidos y registrados por otras personas en las carpetas de los pozos.</w:t>
+      </w:r>
     </w:p>
     <w:p>
       <w:pPr>
@@ -546,71 +589,6 @@
           <w:rFonts w:ascii="Arial" w:hAnsi="Arial" w:cs="Arial"/>
         </w:rPr>
       </w:pPr>
-      <w:r>
-        <w:rPr>
-          <w:rFonts w:ascii="Arial" w:hAnsi="Arial" w:cs="Arial"/>
-        </w:rPr>
-        <w:t xml:space="preserve">En función de lo expuesto anteriormente, se define el diseño de la presente investigación como de fuente mixta, considerando que los datos provienen de </w:t>
-      </w:r>
-      <w:r>
-        <w:rPr>
-          <w:rFonts w:ascii="Arial" w:hAnsi="Arial" w:cs="Arial"/>
-        </w:rPr>
-        <w:lastRenderedPageBreak/>
-        <w:t>mediciones hechas en la realidad en un momento determinado, también se cuenta con la información de las condiciones en que estas fueron realizadas y</w:t>
-      </w:r>
-      <w:r>
-        <w:rPr>
-          <w:rFonts w:ascii="Arial" w:hAnsi="Arial" w:cs="Arial"/>
-          <w:lang w:val="es-VE"/>
-        </w:rPr>
-        <w:t xml:space="preserve"> que se desarrolla</w:t>
-      </w:r>
-      <w:r>
-        <w:rPr>
-          <w:rFonts w:ascii="Arial" w:hAnsi="Arial" w:cs="Arial"/>
-          <w:lang w:val="es-VE"/>
-        </w:rPr>
-        <w:t xml:space="preserve"> </w:t>
-      </w:r>
-      <w:r>
-        <w:rPr>
-          <w:rFonts w:ascii="Arial" w:hAnsi="Arial" w:cs="Arial"/>
-          <w:lang w:val="es-VE"/>
-        </w:rPr>
-        <w:t xml:space="preserve">sin manipular en forma deliberada ninguna variable. </w:t>
-      </w:r>
-      <w:r>
-        <w:rPr>
-          <w:rFonts w:ascii="Arial" w:hAnsi="Arial" w:cs="Arial"/>
-        </w:rPr>
-        <w:t xml:space="preserve">Así mismo, </w:t>
-      </w:r>
-      <w:r>
-        <w:rPr>
-          <w:rFonts w:ascii="Arial" w:hAnsi="Arial" w:cs="Arial"/>
-          <w:lang w:val="es-VE"/>
-        </w:rPr>
-        <w:t>se fundamenta en la revisión sistemática, rigurosa y profunda de material documental de cualquier clase,</w:t>
-      </w:r>
-      <w:r>
-        <w:rPr>
-          <w:rFonts w:ascii="Arial" w:hAnsi="Arial" w:cs="Arial"/>
-        </w:rPr>
-        <w:t xml:space="preserve"> porque gran parte de la información de campo como son perfiles, núcleos, análisis de agua de formación, historia de perforación y producción, entre otros, fueron recogidos y registrados por otras personas en las carpetas de los pozos.</w:t>
-      </w:r>
-    </w:p>
-    <w:p>
-      <w:pPr>
-        <w:autoSpaceDE w:val="0"/>
-        <w:autoSpaceDN w:val="0"/>
-        <w:adjustRightInd w:val="0"/>
-        <w:spacing w:line="360" w:lineRule="auto"/>
-        <w:jc w:val="both"/>
-        <w:rPr>
-          <w:rFonts w:ascii="Arial" w:hAnsi="Arial" w:cs="Arial"/>
-        </w:rPr>
-      </w:pPr>
     </w:p>
     <w:p>
       <w:pPr>
@@ -631,8 +609,8 @@
           <w:i w:val="0"/>
         </w:rPr>
       </w:pPr>
-      <w:bookmarkStart w:id="4" w:name="_Toc414560101"/>
-      <w:bookmarkStart w:id="5" w:name="_Toc425321190"/>
+      <w:bookmarkStart w:id="5" w:name="_Toc414560101"/>
+      <w:bookmarkStart w:id="6" w:name="_Toc425321190"/>
       <w:r>
         <w:rPr>
           <w:rFonts w:cs="Arial"/>
@@ -640,8 +618,8 @@
         </w:rPr>
         <w:t>Población y muestra.</w:t>
       </w:r>
-      <w:bookmarkEnd w:id="4"/>
       <w:bookmarkEnd w:id="5"/>
+      <w:bookmarkEnd w:id="6"/>
       <w:r>
         <w:rPr>
           <w:rFonts w:cs="Arial"/>
@@ -661,7 +639,7 @@
           <w:iCs/>
         </w:rPr>
       </w:pPr>
-      <w:commentRangeStart w:id="6"/>
+      <w:commentRangeStart w:id="7"/>
     </w:p>
     <w:p>
       <w:pPr>
@@ -1125,14 +1103,7 @@
         <w:rPr>
           <w:rFonts w:ascii="Arial" w:hAnsi="Arial" w:cs="Arial"/>
         </w:rPr>
-        <w:t xml:space="preserve"> se muestran los pozos que forman parte del estudio a realizar. En este caso, se obviaron aquellos pozos que no </w:t>
-      </w:r>
-      <w:r>
-        <w:rPr>
-          <w:rFonts w:ascii="Arial" w:hAnsi="Arial" w:cs="Arial"/>
-        </w:rPr>
-        <w:lastRenderedPageBreak/>
-        <w:t xml:space="preserve">presentan información suficiente para la aplicación de la metodología, además del pozo ALT-02I y ALT-16D que son pozos inyector y disposal respectivamente. </w:t>
+        <w:t xml:space="preserve"> se muestran los pozos que forman parte del estudio a realizar. En este caso, se obviaron aquellos pozos que no presentan información suficiente para la aplicación de la metodología, además del pozo ALT-02I y ALT-16D que son pozos inyector y disposal respectivamente. </w:t>
       </w:r>
     </w:p>
     <w:p>
@@ -1148,6 +1119,7 @@
           <w:rFonts w:ascii="Arial" w:hAnsi="Arial" w:cs="Arial"/>
           <w:b/>
         </w:rPr>
+        <w:lastRenderedPageBreak/>
         <w:t>Tabla 6.-</w:t>
       </w:r>
       <w:r>
@@ -1454,14 +1426,14 @@
         </w:rPr>
         <w:t xml:space="preserve"> y Ortega (2018).</w:t>
       </w:r>
-      <w:commentRangeEnd w:id="6"/>
+      <w:commentRangeEnd w:id="7"/>
       <w:r>
         <w:rPr>
           <w:rStyle w:val="Refdecomentario"/>
           <w:rFonts w:ascii="Times New Roman" w:eastAsia="Times New Roman" w:hAnsi="Times New Roman"/>
           <w:lang w:val="es-ES" w:eastAsia="es-ES"/>
         </w:rPr>
-        <w:commentReference w:id="6"/>
+        <w:commentReference w:id="7"/>
       </w:r>
     </w:p>
     <w:p>
@@ -1520,8 +1492,8 @@
           <w:rFonts w:ascii="Arial" w:hAnsi="Arial" w:cs="Arial"/>
         </w:rPr>
       </w:pPr>
-      <w:bookmarkStart w:id="7" w:name="_Toc414560102"/>
-      <w:commentRangeStart w:id="8"/>
+      <w:bookmarkStart w:id="8" w:name="_Toc414560102"/>
+      <w:commentRangeStart w:id="9"/>
       <w:r>
         <w:rPr>
           <w:rFonts w:ascii="Arial" w:hAnsi="Arial" w:cs="Arial"/>
@@ -1540,7 +1512,7 @@
         </w:rPr>
         <w:t xml:space="preserve"> la técnica de investigación es el procedimiento o forma particular que permite obtener acceso a la información, la cual debe ser guardada en un medio material, de manera que los datos puedan ser recuperados, procesados, analizados e interpretados posteriormente. Dicho soporte recibe el nombre de instrumento, el cual es en otras palabras, el dispositivo o formato utilizado para registrar o almacenar la información</w:t>
       </w:r>
-      <w:bookmarkEnd w:id="7"/>
+      <w:bookmarkEnd w:id="8"/>
       <w:r>
         <w:rPr>
           <w:rFonts w:ascii="Arial" w:hAnsi="Arial" w:cs="Arial"/>
@@ -1651,7 +1623,7 @@
           <w:sz w:val="22"/>
           <w:szCs w:val="22"/>
         </w:rPr>
-        <w:t xml:space="preserve">, pruebas de producción, corrida de registros petrofísicos, análisis de laboratorios y </w:t>
+        <w:t>, pruebas de producción, corrida de registros petrofísicos, análisis de laboratorios y descripciones sedimentológicas, así como también consultas bibliográficas referentes</w:t>
       </w:r>
       <w:r>
         <w:rPr>
@@ -1659,8 +1631,7 @@
           <w:sz w:val="22"/>
           <w:szCs w:val="22"/>
         </w:rPr>
-        <w:lastRenderedPageBreak/>
-        <w:t>descripciones sedimentológicas, así como también consultas bibliográficas referentes</w:t>
+        <w:t xml:space="preserve"> </w:t>
       </w:r>
       <w:r>
         <w:rPr>
@@ -1668,14 +1639,7 @@
           <w:sz w:val="22"/>
           <w:szCs w:val="22"/>
         </w:rPr>
-        <w:t xml:space="preserve"> </w:t>
-      </w:r>
-      <w:r>
-        <w:rPr>
-          <w:rFonts w:ascii="Arial" w:hAnsi="Arial" w:cs="Arial"/>
-          <w:sz w:val="22"/>
-          <w:szCs w:val="22"/>
-        </w:rPr>
+        <w:lastRenderedPageBreak/>
         <w:t xml:space="preserve">al tema en estudio tales como: informes operacionales, informes técnicos, tesis, guías de estudio, Internet, red de PDVSA, entre otros. </w:t>
       </w:r>
     </w:p>
@@ -1711,14 +1675,14 @@
         </w:rPr>
         <w:t xml:space="preserve">     Para el desarrollo de esta investigación, en función de los objetivos definidos, se emplearon una serie de instrumentos de recolección y procesamiento de datos, tales como:</w:t>
       </w:r>
-      <w:commentRangeEnd w:id="8"/>
+      <w:commentRangeEnd w:id="9"/>
       <w:r>
         <w:rPr>
           <w:rStyle w:val="Refdecomentario"/>
           <w:rFonts w:ascii="Times New Roman" w:eastAsia="Times New Roman" w:hAnsi="Times New Roman" w:cs="Times New Roman"/>
           <w:lang w:eastAsia="es-ES"/>
         </w:rPr>
-        <w:commentReference w:id="8"/>
+        <w:commentReference w:id="9"/>
       </w:r>
     </w:p>
     <w:p>
@@ -1788,7 +1752,7 @@
           <w:rFonts w:ascii="Arial" w:hAnsi="Arial" w:cs="Arial"/>
         </w:rPr>
       </w:pPr>
-      <w:commentRangeStart w:id="9"/>
+      <w:commentRangeStart w:id="10"/>
       <w:r>
         <w:rPr>
           <w:rFonts w:ascii="Arial" w:hAnsi="Arial" w:cs="Arial"/>
@@ -1960,14 +1924,14 @@
         </w:rPr>
         <w:t xml:space="preserve"> utilizado para realizar las presentaciones y la elaboración de columnas estratigráficas.</w:t>
       </w:r>
-      <w:commentRangeEnd w:id="9"/>
+      <w:commentRangeEnd w:id="10"/>
       <w:r>
         <w:rPr>
           <w:rStyle w:val="Refdecomentario"/>
           <w:rFonts w:ascii="Times New Roman" w:eastAsia="Times New Roman" w:hAnsi="Times New Roman" w:cs="Times New Roman"/>
           <w:lang w:eastAsia="es-ES"/>
         </w:rPr>
-        <w:commentReference w:id="9"/>
+        <w:commentReference w:id="10"/>
       </w:r>
     </w:p>
     <w:p>
@@ -2015,7 +1979,7 @@
           <w:b/>
         </w:rPr>
       </w:pPr>
-      <w:commentRangeStart w:id="10"/>
+      <w:commentRangeStart w:id="11"/>
       <w:r>
         <w:rPr>
           <w:rFonts w:ascii="Arial" w:hAnsi="Arial" w:cs="Arial"/>
@@ -2350,14 +2314,14 @@
         </w:rPr>
         <w:t>este trabajo especial de grado.</w:t>
       </w:r>
-      <w:commentRangeEnd w:id="10"/>
+      <w:commentRangeEnd w:id="11"/>
       <w:r>
         <w:rPr>
           <w:rStyle w:val="Refdecomentario"/>
           <w:rFonts w:ascii="Times New Roman" w:eastAsia="Times New Roman" w:hAnsi="Times New Roman" w:cs="Times New Roman"/>
           <w:lang w:eastAsia="es-ES"/>
         </w:rPr>
-        <w:commentReference w:id="10"/>
+        <w:commentReference w:id="11"/>
       </w:r>
     </w:p>
     <w:p>
@@ -2425,7 +2389,7 @@
           <w:rFonts w:ascii="Arial" w:hAnsi="Arial" w:cs="Arial"/>
         </w:rPr>
       </w:pPr>
-      <w:commentRangeStart w:id="11"/>
+      <w:commentRangeStart w:id="12"/>
     </w:p>
     <w:p>
       <w:pPr>
@@ -2721,17 +2685,15 @@
         </w:rPr>
         <w:t>.</w:t>
       </w:r>
-      <w:commentRangeEnd w:id="11"/>
+      <w:commentRangeEnd w:id="12"/>
       <w:r>
         <w:rPr>
           <w:rStyle w:val="Refdecomentario"/>
           <w:rFonts w:ascii="Times New Roman" w:eastAsia="Times New Roman" w:hAnsi="Times New Roman" w:cs="Times New Roman"/>
           <w:lang w:eastAsia="es-ES"/>
         </w:rPr>
-        <w:commentReference w:id="11"/>
-      </w:r>
-      <w:bookmarkStart w:id="12" w:name="_GoBack"/>
-      <w:bookmarkEnd w:id="12"/>
+        <w:commentReference w:id="12"/>
+      </w:r>
     </w:p>
     <w:p>
       <w:pPr>
@@ -2758,7 +2720,7 @@
 
 <file path=word/comments.xml><?xml version="1.0" encoding="utf-8"?>
 <w:comments xmlns:wpc="http://schemas.microsoft.com/office/word/2010/wordprocessingCanvas" xmlns:mc="http://schemas.openxmlformats.org/markup-compatibility/2006" xmlns:o="urn:schemas-microsoft-com:office:office" xmlns:r="http://schemas.openxmlformats.org/officeDocument/2006/relationships" xmlns:m="http://schemas.openxmlformats.org/officeDocument/2006/math" xmlns:v="urn:schemas-microsoft-com:vml" xmlns:wp14="http://schemas.microsoft.com/office/word/2010/wordprocessingDrawing" xmlns:wp="http://schemas.openxmlformats.org/drawingml/2006/wordprocessingDrawing" xmlns:w10="urn:schemas-microsoft-com:office:word" xmlns:w="http://schemas.openxmlformats.org/wordprocessingml/2006/main" xmlns:w14="http://schemas.microsoft.com/office/word/2010/wordml" xmlns:wpg="http://schemas.microsoft.com/office/word/2010/wordprocessingGroup" xmlns:wpi="http://schemas.microsoft.com/office/word/2010/wordprocessingInk" xmlns:wne="http://schemas.microsoft.com/office/word/2006/wordml" xmlns:wps="http://schemas.microsoft.com/office/word/2010/wordprocessingShape" mc:Ignorable="w14 wp14">
-  <w:comment w:id="6" w:author="Luffi" w:date="2019-02-26T18:03:00Z" w:initials="L">
+  <w:comment w:id="7" w:author="Luffi" w:date="2019-02-26T18:03:00Z" w:initials="L">
     <w:p>
       <w:pPr>
         <w:pStyle w:val="Textocomentario"/>
@@ -2774,7 +2736,7 @@
       </w:r>
     </w:p>
   </w:comment>
-  <w:comment w:id="8" w:author="Luffi" w:date="2019-02-26T18:04:00Z" w:initials="L">
+  <w:comment w:id="9" w:author="Luffi" w:date="2019-02-26T18:04:00Z" w:initials="L">
     <w:p>
       <w:pPr>
         <w:pStyle w:val="Textocomentario"/>
@@ -2798,7 +2760,7 @@
       </w:r>
     </w:p>
   </w:comment>
-  <w:comment w:id="9" w:author="Luffi" w:date="2019-02-26T18:05:00Z" w:initials="L">
+  <w:comment w:id="10" w:author="Luffi" w:date="2019-02-26T18:05:00Z" w:initials="L">
     <w:p>
       <w:pPr>
         <w:pStyle w:val="Textocomentario"/>
@@ -2814,7 +2776,7 @@
       </w:r>
     </w:p>
   </w:comment>
-  <w:comment w:id="10" w:author="Luffi" w:date="2019-02-26T18:06:00Z" w:initials="L">
+  <w:comment w:id="11" w:author="Luffi" w:date="2019-02-26T18:06:00Z" w:initials="L">
     <w:p>
       <w:pPr>
         <w:pStyle w:val="Textocomentario"/>
@@ -2830,7 +2792,7 @@
       </w:r>
     </w:p>
   </w:comment>
-  <w:comment w:id="11" w:author="Luffi" w:date="2019-02-26T18:10:00Z" w:initials="L">
+  <w:comment w:id="12" w:author="Luffi" w:date="2019-02-26T18:10:00Z" w:initials="L">
     <w:p>
       <w:pPr>
         <w:pStyle w:val="Textocomentario"/>
@@ -10958,7 +10920,7 @@
 </file>
 
 <file path=customXml/itemProps1.xml><?xml version="1.0" encoding="utf-8"?>
-<ds:datastoreItem xmlns:ds="http://schemas.openxmlformats.org/officeDocument/2006/customXml" ds:itemID="{B705399C-B17B-4F25-ADF5-391A37EFE6C4}">
+<ds:datastoreItem xmlns:ds="http://schemas.openxmlformats.org/officeDocument/2006/customXml" ds:itemID="{B62CF256-BB0A-47B6-A0D5-5A8B6EBCE802}">
   <ds:schemaRefs>
     <ds:schemaRef ds:uri="http://schemas.openxmlformats.org/officeDocument/2006/bibliography"/>
   </ds:schemaRefs>

</xml_diff>